<commit_message>
Up to data analytics in everyday life
</commit_message>
<xml_diff>
--- a/Course-1/Course-1-Objectives-Notes.docx
+++ b/Course-1/Course-1-Objectives-Notes.docx
@@ -25,6 +25,18 @@
     <w:p>
       <w:r>
         <w:t xml:space="preserve">Introduce data analytics </w:t>
+      </w:r>
+    </w:p>
+    <w:p>
+      <w:pPr>
+        <w:pStyle w:val="ListParagraph"/>
+        <w:numPr>
+          <w:ilvl w:val="0"/>
+          <w:numId w:val="1"/>
+        </w:numPr>
+      </w:pPr>
+      <w:r>
+        <w:t xml:space="preserve">Data Analysis Process: ask, prepare, process, analyze, share </w:t>
       </w:r>
     </w:p>
     <w:p>
@@ -60,6 +72,127 @@
     </w:sectPr>
   </w:body>
 </w:document>
+</file>
+
+<file path=word/numbering.xml><?xml version="1.0" encoding="utf-8"?>
+<w:numbering xmlns:wpc="http://schemas.microsoft.com/office/word/2010/wordprocessingCanvas" xmlns:cx="http://schemas.microsoft.com/office/drawing/2014/chartex" xmlns:cx1="http://schemas.microsoft.com/office/drawing/2015/9/8/chartex" xmlns:cx2="http://schemas.microsoft.com/office/drawing/2015/10/21/chartex" xmlns:cx3="http://schemas.microsoft.com/office/drawing/2016/5/9/chartex" xmlns:cx4="http://schemas.microsoft.com/office/drawing/2016/5/10/chartex" xmlns:cx5="http://schemas.microsoft.com/office/drawing/2016/5/11/chartex" xmlns:cx6="http://schemas.microsoft.com/office/drawing/2016/5/12/chartex" xmlns:cx7="http://schemas.microsoft.com/office/drawing/2016/5/13/chartex" xmlns:cx8="http://schemas.microsoft.com/office/drawing/2016/5/14/chartex" xmlns:mc="http://schemas.openxmlformats.org/markup-compatibility/2006" xmlns:aink="http://schemas.microsoft.com/office/drawing/2016/ink" xmlns:am3d="http://schemas.microsoft.com/office/drawing/2017/model3d" xmlns:o="urn:schemas-microsoft-com:office:office" xmlns:oel="http://schemas.microsoft.com/office/2019/extlst" xmlns:r="http://schemas.openxmlformats.org/officeDocument/2006/relationships" xmlns:m="http://schemas.openxmlformats.org/officeDocument/2006/math" xmlns:v="urn:schemas-microsoft-com:vml" xmlns:wp14="http://schemas.microsoft.com/office/word/2010/wordprocessingDrawing" xmlns:wp="http://schemas.openxmlformats.org/drawingml/2006/wordprocessingDrawing" xmlns:w10="urn:schemas-microsoft-com:office:word" xmlns:w="http://schemas.openxmlformats.org/wordprocessingml/2006/main" xmlns:w14="http://schemas.microsoft.com/office/word/2010/wordml" xmlns:w15="http://schemas.microsoft.com/office/word/2012/wordml" xmlns:w16cex="http://schemas.microsoft.com/office/word/2018/wordml/cex" xmlns:w16cid="http://schemas.microsoft.com/office/word/2016/wordml/cid" xmlns:w16="http://schemas.microsoft.com/office/word/2018/wordml" xmlns:w16sdtdh="http://schemas.microsoft.com/office/word/2020/wordml/sdtdatahash" xmlns:w16se="http://schemas.microsoft.com/office/word/2015/wordml/symex" xmlns:wpg="http://schemas.microsoft.com/office/word/2010/wordprocessingGroup" xmlns:wpi="http://schemas.microsoft.com/office/word/2010/wordprocessingInk" xmlns:wne="http://schemas.microsoft.com/office/word/2006/wordml" xmlns:wps="http://schemas.microsoft.com/office/word/2010/wordprocessingShape" mc:Ignorable="w14 w15 w16se w16cid w16 w16cex w16sdtdh wp14">
+  <w:abstractNum w:abstractNumId="0" w15:restartNumberingAfterBreak="0">
+    <w:nsid w:val="4A1E12A7"/>
+    <w:multiLevelType w:val="hybridMultilevel"/>
+    <w:tmpl w:val="DCF2D0E6"/>
+    <w:lvl w:ilvl="0" w:tplc="94D2AEA0">
+      <w:start w:val="5"/>
+      <w:numFmt w:val="bullet"/>
+      <w:lvlText w:val="-"/>
+      <w:lvlJc w:val="left"/>
+      <w:pPr>
+        <w:ind w:left="720" w:hanging="360"/>
+      </w:pPr>
+      <w:rPr>
+        <w:rFonts w:ascii="Calibri" w:eastAsiaTheme="minorEastAsia" w:hAnsi="Calibri" w:cs="Calibri" w:hint="default"/>
+      </w:rPr>
+    </w:lvl>
+    <w:lvl w:ilvl="1" w:tplc="04090003" w:tentative="1">
+      <w:start w:val="1"/>
+      <w:numFmt w:val="bullet"/>
+      <w:lvlText w:val="o"/>
+      <w:lvlJc w:val="left"/>
+      <w:pPr>
+        <w:ind w:left="1440" w:hanging="360"/>
+      </w:pPr>
+      <w:rPr>
+        <w:rFonts w:ascii="Courier New" w:hAnsi="Courier New" w:cs="Courier New" w:hint="default"/>
+      </w:rPr>
+    </w:lvl>
+    <w:lvl w:ilvl="2" w:tplc="04090005" w:tentative="1">
+      <w:start w:val="1"/>
+      <w:numFmt w:val="bullet"/>
+      <w:lvlText w:val=""/>
+      <w:lvlJc w:val="left"/>
+      <w:pPr>
+        <w:ind w:left="2160" w:hanging="360"/>
+      </w:pPr>
+      <w:rPr>
+        <w:rFonts w:ascii="Wingdings" w:hAnsi="Wingdings" w:hint="default"/>
+      </w:rPr>
+    </w:lvl>
+    <w:lvl w:ilvl="3" w:tplc="04090001" w:tentative="1">
+      <w:start w:val="1"/>
+      <w:numFmt w:val="bullet"/>
+      <w:lvlText w:val=""/>
+      <w:lvlJc w:val="left"/>
+      <w:pPr>
+        <w:ind w:left="2880" w:hanging="360"/>
+      </w:pPr>
+      <w:rPr>
+        <w:rFonts w:ascii="Symbol" w:hAnsi="Symbol" w:hint="default"/>
+      </w:rPr>
+    </w:lvl>
+    <w:lvl w:ilvl="4" w:tplc="04090003" w:tentative="1">
+      <w:start w:val="1"/>
+      <w:numFmt w:val="bullet"/>
+      <w:lvlText w:val="o"/>
+      <w:lvlJc w:val="left"/>
+      <w:pPr>
+        <w:ind w:left="3600" w:hanging="360"/>
+      </w:pPr>
+      <w:rPr>
+        <w:rFonts w:ascii="Courier New" w:hAnsi="Courier New" w:cs="Courier New" w:hint="default"/>
+      </w:rPr>
+    </w:lvl>
+    <w:lvl w:ilvl="5" w:tplc="04090005" w:tentative="1">
+      <w:start w:val="1"/>
+      <w:numFmt w:val="bullet"/>
+      <w:lvlText w:val=""/>
+      <w:lvlJc w:val="left"/>
+      <w:pPr>
+        <w:ind w:left="4320" w:hanging="360"/>
+      </w:pPr>
+      <w:rPr>
+        <w:rFonts w:ascii="Wingdings" w:hAnsi="Wingdings" w:hint="default"/>
+      </w:rPr>
+    </w:lvl>
+    <w:lvl w:ilvl="6" w:tplc="04090001" w:tentative="1">
+      <w:start w:val="1"/>
+      <w:numFmt w:val="bullet"/>
+      <w:lvlText w:val=""/>
+      <w:lvlJc w:val="left"/>
+      <w:pPr>
+        <w:ind w:left="5040" w:hanging="360"/>
+      </w:pPr>
+      <w:rPr>
+        <w:rFonts w:ascii="Symbol" w:hAnsi="Symbol" w:hint="default"/>
+      </w:rPr>
+    </w:lvl>
+    <w:lvl w:ilvl="7" w:tplc="04090003" w:tentative="1">
+      <w:start w:val="1"/>
+      <w:numFmt w:val="bullet"/>
+      <w:lvlText w:val="o"/>
+      <w:lvlJc w:val="left"/>
+      <w:pPr>
+        <w:ind w:left="5760" w:hanging="360"/>
+      </w:pPr>
+      <w:rPr>
+        <w:rFonts w:ascii="Courier New" w:hAnsi="Courier New" w:cs="Courier New" w:hint="default"/>
+      </w:rPr>
+    </w:lvl>
+    <w:lvl w:ilvl="8" w:tplc="04090005" w:tentative="1">
+      <w:start w:val="1"/>
+      <w:numFmt w:val="bullet"/>
+      <w:lvlText w:val=""/>
+      <w:lvlJc w:val="left"/>
+      <w:pPr>
+        <w:ind w:left="6480" w:hanging="360"/>
+      </w:pPr>
+      <w:rPr>
+        <w:rFonts w:ascii="Wingdings" w:hAnsi="Wingdings" w:hint="default"/>
+      </w:rPr>
+    </w:lvl>
+  </w:abstractNum>
+  <w:num w:numId="1" w16cid:durableId="1224096573">
+    <w:abstractNumId w:val="0"/>
+  </w:num>
+</w:numbering>
 </file>
 
 <file path=word/styles.xml><?xml version="1.0" encoding="utf-8"?>
@@ -488,6 +621,17 @@
     <w:semiHidden/>
     <w:unhideWhenUsed/>
   </w:style>
+  <w:style w:type="paragraph" w:styleId="ListParagraph">
+    <w:name w:val="List Paragraph"/>
+    <w:basedOn w:val="Normal"/>
+    <w:uiPriority w:val="34"/>
+    <w:qFormat/>
+    <w:rsid w:val="0029683F"/>
+    <w:pPr>
+      <w:ind w:left="720"/>
+      <w:contextualSpacing/>
+    </w:pPr>
+  </w:style>
 </w:styles>
 </file>
 

</xml_diff>

<commit_message>
Added photos, finished week 1
</commit_message>
<xml_diff>
--- a/Course-1/Course-1-Objectives-Notes.docx
+++ b/Course-1/Course-1-Objectives-Notes.docx
@@ -64,6 +64,544 @@
         <w:t xml:space="preserve">Completing the course challenge </w:t>
       </w:r>
     </w:p>
+    <w:p/>
+    <w:p>
+      <w:r>
+        <w:t xml:space="preserve">Data Science: </w:t>
+      </w:r>
+    </w:p>
+    <w:p>
+      <w:pPr>
+        <w:pStyle w:val="ListParagraph"/>
+        <w:numPr>
+          <w:ilvl w:val="0"/>
+          <w:numId w:val="2"/>
+        </w:numPr>
+      </w:pPr>
+      <w:r>
+        <w:t>Machine Learning</w:t>
+      </w:r>
+      <w:r>
+        <w:t xml:space="preserve"> and AI</w:t>
+      </w:r>
+      <w:r>
+        <w:t xml:space="preserve">: when you want to </w:t>
+      </w:r>
+      <w:r>
+        <w:t xml:space="preserve">automate and make many </w:t>
+      </w:r>
+      <w:proofErr w:type="spellStart"/>
+      <w:r>
+        <w:t>many</w:t>
+      </w:r>
+      <w:proofErr w:type="spellEnd"/>
+      <w:r>
+        <w:t xml:space="preserve"> decisions under uncertainty </w:t>
+      </w:r>
+    </w:p>
+    <w:p>
+      <w:pPr>
+        <w:pStyle w:val="ListParagraph"/>
+        <w:numPr>
+          <w:ilvl w:val="1"/>
+          <w:numId w:val="2"/>
+        </w:numPr>
+      </w:pPr>
+      <w:r>
+        <w:t xml:space="preserve">Performance focused </w:t>
+      </w:r>
+    </w:p>
+    <w:p>
+      <w:pPr>
+        <w:pStyle w:val="ListParagraph"/>
+        <w:numPr>
+          <w:ilvl w:val="0"/>
+          <w:numId w:val="2"/>
+        </w:numPr>
+      </w:pPr>
+      <w:r>
+        <w:t>Analytics</w:t>
+      </w:r>
+      <w:r>
+        <w:t xml:space="preserve">: </w:t>
+      </w:r>
+      <w:r>
+        <w:t xml:space="preserve">Don’t know how many decisions </w:t>
+      </w:r>
+      <w:r>
+        <w:t>you want to make before beginning</w:t>
+      </w:r>
+      <w:r>
+        <w:t xml:space="preserve"> – you want to encounter your unknown unknowns, you want to understand your world </w:t>
+      </w:r>
+      <w:r>
+        <w:t xml:space="preserve"> </w:t>
+      </w:r>
+      <w:r>
+        <w:tab/>
+      </w:r>
+    </w:p>
+    <w:p>
+      <w:pPr>
+        <w:pStyle w:val="ListParagraph"/>
+        <w:numPr>
+          <w:ilvl w:val="1"/>
+          <w:numId w:val="2"/>
+        </w:numPr>
+      </w:pPr>
+      <w:r>
+        <w:t xml:space="preserve">Speed driven </w:t>
+      </w:r>
+    </w:p>
+    <w:p>
+      <w:pPr>
+        <w:pStyle w:val="ListParagraph"/>
+        <w:numPr>
+          <w:ilvl w:val="1"/>
+          <w:numId w:val="2"/>
+        </w:numPr>
+      </w:pPr>
+      <w:r>
+        <w:t xml:space="preserve">How quickly can you go through vast amounts of data and </w:t>
+      </w:r>
+      <w:r>
+        <w:t xml:space="preserve">discover the gems </w:t>
+      </w:r>
+    </w:p>
+    <w:p>
+      <w:pPr>
+        <w:pStyle w:val="ListParagraph"/>
+        <w:numPr>
+          <w:ilvl w:val="1"/>
+          <w:numId w:val="2"/>
+        </w:numPr>
+      </w:pPr>
+      <w:r>
+        <w:t xml:space="preserve">Ambiguous, working on a lot of different things and looking at a lot of data </w:t>
+      </w:r>
+    </w:p>
+    <w:p>
+      <w:pPr>
+        <w:pStyle w:val="ListParagraph"/>
+        <w:numPr>
+          <w:ilvl w:val="1"/>
+          <w:numId w:val="2"/>
+        </w:numPr>
+      </w:pPr>
+      <w:r>
+        <w:t>More on the creative side</w:t>
+      </w:r>
+      <w:r>
+        <w:t xml:space="preserve">, focus on the fun rather than perfection </w:t>
+      </w:r>
+    </w:p>
+    <w:p>
+      <w:pPr>
+        <w:pStyle w:val="ListParagraph"/>
+        <w:numPr>
+          <w:ilvl w:val="0"/>
+          <w:numId w:val="2"/>
+        </w:numPr>
+      </w:pPr>
+      <w:r>
+        <w:t>Statistics</w:t>
+      </w:r>
+      <w:r>
+        <w:t>: Make a few important decisions under uncertainty</w:t>
+      </w:r>
+    </w:p>
+    <w:p>
+      <w:pPr>
+        <w:pStyle w:val="ListParagraph"/>
+        <w:numPr>
+          <w:ilvl w:val="1"/>
+          <w:numId w:val="2"/>
+        </w:numPr>
+      </w:pPr>
+      <w:r>
+        <w:t xml:space="preserve">Rigorous </w:t>
+      </w:r>
+    </w:p>
+    <w:p>
+      <w:pPr>
+        <w:pStyle w:val="ListParagraph"/>
+        <w:numPr>
+          <w:ilvl w:val="1"/>
+          <w:numId w:val="2"/>
+        </w:numPr>
+      </w:pPr>
+      <w:r>
+        <w:t>Careful about protecting decision makers from coming to the wrong conclusion</w:t>
+      </w:r>
+      <w:r>
+        <w:t xml:space="preserve"> </w:t>
+      </w:r>
+    </w:p>
+    <w:p>
+      <w:pPr>
+        <w:rPr>
+          <w:b/>
+          <w:bCs/>
+        </w:rPr>
+      </w:pPr>
+      <w:r>
+        <w:rPr>
+          <w:b/>
+          <w:bCs/>
+        </w:rPr>
+        <w:t>Understanding the Data Ecosystem</w:t>
+      </w:r>
+    </w:p>
+    <w:p>
+      <w:r>
+        <w:t xml:space="preserve">Data ecosystems are </w:t>
+      </w:r>
+      <w:r>
+        <w:t xml:space="preserve">made up of various elements that interact with one another </w:t>
+      </w:r>
+      <w:proofErr w:type="gramStart"/>
+      <w:r>
+        <w:t>in order to</w:t>
+      </w:r>
+      <w:proofErr w:type="gramEnd"/>
+      <w:r>
+        <w:t xml:space="preserve"> produce, manage, </w:t>
+      </w:r>
+      <w:r>
+        <w:t xml:space="preserve">store, organize, analyze, and share data. These include hardware and software tools, the people </w:t>
+      </w:r>
+      <w:r>
+        <w:t>who use them and data storage (</w:t>
+      </w:r>
+      <w:proofErr w:type="gramStart"/>
+      <w:r>
+        <w:t>i.e.</w:t>
+      </w:r>
+      <w:proofErr w:type="gramEnd"/>
+      <w:r>
+        <w:t xml:space="preserve"> cloud)</w:t>
+      </w:r>
+    </w:p>
+    <w:p>
+      <w:r>
+        <w:t xml:space="preserve">Data analysis is the collection, organization, and transformation of data to </w:t>
+      </w:r>
+      <w:r>
+        <w:t>draw conclusions.</w:t>
+      </w:r>
+    </w:p>
+    <w:p>
+      <w:r>
+        <w:t xml:space="preserve">Data analytics is the science of data – encompasses everything from </w:t>
+      </w:r>
+      <w:r>
+        <w:t xml:space="preserve">the job of managing and using data to the tools and methods that data workers use every day. </w:t>
+      </w:r>
+    </w:p>
+    <w:p>
+      <w:r>
+        <w:rPr>
+          <w:noProof/>
+        </w:rPr>
+        <w:lastRenderedPageBreak/>
+        <w:drawing>
+          <wp:inline distT="0" distB="0" distL="0" distR="0" wp14:anchorId="1D50B20B" wp14:editId="120C63A4">
+            <wp:extent cx="5003800" cy="1871345"/>
+            <wp:effectExtent l="0" t="0" r="6350" b="0"/>
+            <wp:docPr id="1" name="Picture 1"/>
+            <wp:cNvGraphicFramePr>
+              <a:graphicFrameLocks xmlns:a="http://schemas.openxmlformats.org/drawingml/2006/main" noChangeAspect="1"/>
+            </wp:cNvGraphicFramePr>
+            <a:graphic xmlns:a="http://schemas.openxmlformats.org/drawingml/2006/main">
+              <a:graphicData uri="http://schemas.openxmlformats.org/drawingml/2006/picture">
+                <pic:pic xmlns:pic="http://schemas.openxmlformats.org/drawingml/2006/picture">
+                  <pic:nvPicPr>
+                    <pic:cNvPr id="0" name="Picture 1"/>
+                    <pic:cNvPicPr>
+                      <a:picLocks noChangeAspect="1" noChangeArrowheads="1"/>
+                    </pic:cNvPicPr>
+                  </pic:nvPicPr>
+                  <pic:blipFill>
+                    <a:blip r:embed="rId5">
+                      <a:extLst>
+                        <a:ext uri="{28A0092B-C50C-407E-A947-70E740481C1C}">
+                          <a14:useLocalDpi xmlns:a14="http://schemas.microsoft.com/office/drawing/2010/main" val="0"/>
+                        </a:ext>
+                      </a:extLst>
+                    </a:blip>
+                    <a:srcRect/>
+                    <a:stretch>
+                      <a:fillRect/>
+                    </a:stretch>
+                  </pic:blipFill>
+                  <pic:spPr bwMode="auto">
+                    <a:xfrm>
+                      <a:off x="0" y="0"/>
+                      <a:ext cx="5003800" cy="1871345"/>
+                    </a:xfrm>
+                    <a:prstGeom prst="rect">
+                      <a:avLst/>
+                    </a:prstGeom>
+                    <a:noFill/>
+                    <a:ln>
+                      <a:noFill/>
+                    </a:ln>
+                  </pic:spPr>
+                </pic:pic>
+              </a:graphicData>
+            </a:graphic>
+          </wp:inline>
+        </w:drawing>
+      </w:r>
+    </w:p>
+    <w:p>
+      <w:r>
+        <w:t>EMC’s Data Analy</w:t>
+      </w:r>
+      <w:r>
+        <w:t>tics</w:t>
+      </w:r>
+      <w:r>
+        <w:t xml:space="preserve"> Lifecycle </w:t>
+      </w:r>
+    </w:p>
+    <w:p>
+      <w:r>
+        <w:rPr>
+          <w:noProof/>
+        </w:rPr>
+        <w:drawing>
+          <wp:inline distT="0" distB="0" distL="0" distR="0" wp14:anchorId="7F1A8FE8" wp14:editId="4014B33F">
+            <wp:extent cx="1845945" cy="1795145"/>
+            <wp:effectExtent l="0" t="0" r="1905" b="0"/>
+            <wp:docPr id="2" name="Picture 2"/>
+            <wp:cNvGraphicFramePr>
+              <a:graphicFrameLocks xmlns:a="http://schemas.openxmlformats.org/drawingml/2006/main" noChangeAspect="1"/>
+            </wp:cNvGraphicFramePr>
+            <a:graphic xmlns:a="http://schemas.openxmlformats.org/drawingml/2006/main">
+              <a:graphicData uri="http://schemas.openxmlformats.org/drawingml/2006/picture">
+                <pic:pic xmlns:pic="http://schemas.openxmlformats.org/drawingml/2006/picture">
+                  <pic:nvPicPr>
+                    <pic:cNvPr id="0" name="Picture 2"/>
+                    <pic:cNvPicPr>
+                      <a:picLocks noChangeAspect="1" noChangeArrowheads="1"/>
+                    </pic:cNvPicPr>
+                  </pic:nvPicPr>
+                  <pic:blipFill>
+                    <a:blip r:embed="rId6">
+                      <a:extLst>
+                        <a:ext uri="{28A0092B-C50C-407E-A947-70E740481C1C}">
+                          <a14:useLocalDpi xmlns:a14="http://schemas.microsoft.com/office/drawing/2010/main" val="0"/>
+                        </a:ext>
+                      </a:extLst>
+                    </a:blip>
+                    <a:srcRect/>
+                    <a:stretch>
+                      <a:fillRect/>
+                    </a:stretch>
+                  </pic:blipFill>
+                  <pic:spPr bwMode="auto">
+                    <a:xfrm>
+                      <a:off x="0" y="0"/>
+                      <a:ext cx="1845945" cy="1795145"/>
+                    </a:xfrm>
+                    <a:prstGeom prst="rect">
+                      <a:avLst/>
+                    </a:prstGeom>
+                    <a:noFill/>
+                    <a:ln>
+                      <a:noFill/>
+                    </a:ln>
+                  </pic:spPr>
+                </pic:pic>
+              </a:graphicData>
+            </a:graphic>
+          </wp:inline>
+        </w:drawing>
+      </w:r>
+    </w:p>
+    <w:p>
+      <w:r>
+        <w:t>SAS’s Iterative Lifecycle</w:t>
+      </w:r>
+    </w:p>
+    <w:p>
+      <w:r>
+        <w:rPr>
+          <w:noProof/>
+        </w:rPr>
+        <w:drawing>
+          <wp:inline distT="0" distB="0" distL="0" distR="0" wp14:anchorId="70DE89CF" wp14:editId="71D05D8E">
+            <wp:extent cx="1227455" cy="2176145"/>
+            <wp:effectExtent l="0" t="0" r="0" b="0"/>
+            <wp:docPr id="3" name="Picture 3"/>
+            <wp:cNvGraphicFramePr>
+              <a:graphicFrameLocks xmlns:a="http://schemas.openxmlformats.org/drawingml/2006/main" noChangeAspect="1"/>
+            </wp:cNvGraphicFramePr>
+            <a:graphic xmlns:a="http://schemas.openxmlformats.org/drawingml/2006/main">
+              <a:graphicData uri="http://schemas.openxmlformats.org/drawingml/2006/picture">
+                <pic:pic xmlns:pic="http://schemas.openxmlformats.org/drawingml/2006/picture">
+                  <pic:nvPicPr>
+                    <pic:cNvPr id="0" name="Picture 3"/>
+                    <pic:cNvPicPr>
+                      <a:picLocks noChangeAspect="1" noChangeArrowheads="1"/>
+                    </pic:cNvPicPr>
+                  </pic:nvPicPr>
+                  <pic:blipFill>
+                    <a:blip r:embed="rId7">
+                      <a:extLst>
+                        <a:ext uri="{28A0092B-C50C-407E-A947-70E740481C1C}">
+                          <a14:useLocalDpi xmlns:a14="http://schemas.microsoft.com/office/drawing/2010/main" val="0"/>
+                        </a:ext>
+                      </a:extLst>
+                    </a:blip>
+                    <a:srcRect/>
+                    <a:stretch>
+                      <a:fillRect/>
+                    </a:stretch>
+                  </pic:blipFill>
+                  <pic:spPr bwMode="auto">
+                    <a:xfrm>
+                      <a:off x="0" y="0"/>
+                      <a:ext cx="1227455" cy="2176145"/>
+                    </a:xfrm>
+                    <a:prstGeom prst="rect">
+                      <a:avLst/>
+                    </a:prstGeom>
+                    <a:noFill/>
+                    <a:ln>
+                      <a:noFill/>
+                    </a:ln>
+                  </pic:spPr>
+                </pic:pic>
+              </a:graphicData>
+            </a:graphic>
+          </wp:inline>
+        </w:drawing>
+      </w:r>
+    </w:p>
+    <w:p>
+      <w:r>
+        <w:t xml:space="preserve">Project Based Data Analytics Lifecycle </w:t>
+      </w:r>
+    </w:p>
+    <w:p>
+      <w:r>
+        <w:rPr>
+          <w:noProof/>
+        </w:rPr>
+        <w:lastRenderedPageBreak/>
+        <w:drawing>
+          <wp:inline distT="0" distB="0" distL="0" distR="0" wp14:anchorId="31D2C133" wp14:editId="52062200">
+            <wp:extent cx="2413000" cy="1532255"/>
+            <wp:effectExtent l="0" t="0" r="6350" b="0"/>
+            <wp:docPr id="4" name="Picture 4"/>
+            <wp:cNvGraphicFramePr>
+              <a:graphicFrameLocks xmlns:a="http://schemas.openxmlformats.org/drawingml/2006/main" noChangeAspect="1"/>
+            </wp:cNvGraphicFramePr>
+            <a:graphic xmlns:a="http://schemas.openxmlformats.org/drawingml/2006/main">
+              <a:graphicData uri="http://schemas.openxmlformats.org/drawingml/2006/picture">
+                <pic:pic xmlns:pic="http://schemas.openxmlformats.org/drawingml/2006/picture">
+                  <pic:nvPicPr>
+                    <pic:cNvPr id="0" name="Picture 4"/>
+                    <pic:cNvPicPr>
+                      <a:picLocks noChangeAspect="1" noChangeArrowheads="1"/>
+                    </pic:cNvPicPr>
+                  </pic:nvPicPr>
+                  <pic:blipFill>
+                    <a:blip r:embed="rId8">
+                      <a:extLst>
+                        <a:ext uri="{28A0092B-C50C-407E-A947-70E740481C1C}">
+                          <a14:useLocalDpi xmlns:a14="http://schemas.microsoft.com/office/drawing/2010/main" val="0"/>
+                        </a:ext>
+                      </a:extLst>
+                    </a:blip>
+                    <a:srcRect/>
+                    <a:stretch>
+                      <a:fillRect/>
+                    </a:stretch>
+                  </pic:blipFill>
+                  <pic:spPr bwMode="auto">
+                    <a:xfrm>
+                      <a:off x="0" y="0"/>
+                      <a:ext cx="2413000" cy="1532255"/>
+                    </a:xfrm>
+                    <a:prstGeom prst="rect">
+                      <a:avLst/>
+                    </a:prstGeom>
+                    <a:noFill/>
+                    <a:ln>
+                      <a:noFill/>
+                    </a:ln>
+                  </pic:spPr>
+                </pic:pic>
+              </a:graphicData>
+            </a:graphic>
+          </wp:inline>
+        </w:drawing>
+      </w:r>
+    </w:p>
+    <w:p>
+      <w:r>
+        <w:t xml:space="preserve">Big Data Analytics lifecycle </w:t>
+      </w:r>
+    </w:p>
+    <w:p>
+      <w:r>
+        <w:rPr>
+          <w:noProof/>
+        </w:rPr>
+        <w:drawing>
+          <wp:inline distT="0" distB="0" distL="0" distR="0" wp14:anchorId="138AD4F5" wp14:editId="67AAB53F">
+            <wp:extent cx="2938145" cy="2709545"/>
+            <wp:effectExtent l="0" t="0" r="0" b="0"/>
+            <wp:docPr id="5" name="Picture 5"/>
+            <wp:cNvGraphicFramePr>
+              <a:graphicFrameLocks xmlns:a="http://schemas.openxmlformats.org/drawingml/2006/main" noChangeAspect="1"/>
+            </wp:cNvGraphicFramePr>
+            <a:graphic xmlns:a="http://schemas.openxmlformats.org/drawingml/2006/main">
+              <a:graphicData uri="http://schemas.openxmlformats.org/drawingml/2006/picture">
+                <pic:pic xmlns:pic="http://schemas.openxmlformats.org/drawingml/2006/picture">
+                  <pic:nvPicPr>
+                    <pic:cNvPr id="0" name="Picture 5"/>
+                    <pic:cNvPicPr>
+                      <a:picLocks noChangeAspect="1" noChangeArrowheads="1"/>
+                    </pic:cNvPicPr>
+                  </pic:nvPicPr>
+                  <pic:blipFill>
+                    <a:blip r:embed="rId9">
+                      <a:extLst>
+                        <a:ext uri="{28A0092B-C50C-407E-A947-70E740481C1C}">
+                          <a14:useLocalDpi xmlns:a14="http://schemas.microsoft.com/office/drawing/2010/main" val="0"/>
+                        </a:ext>
+                      </a:extLst>
+                    </a:blip>
+                    <a:srcRect/>
+                    <a:stretch>
+                      <a:fillRect/>
+                    </a:stretch>
+                  </pic:blipFill>
+                  <pic:spPr bwMode="auto">
+                    <a:xfrm>
+                      <a:off x="0" y="0"/>
+                      <a:ext cx="2938145" cy="2709545"/>
+                    </a:xfrm>
+                    <a:prstGeom prst="rect">
+                      <a:avLst/>
+                    </a:prstGeom>
+                    <a:noFill/>
+                    <a:ln>
+                      <a:noFill/>
+                    </a:ln>
+                  </pic:spPr>
+                </pic:pic>
+              </a:graphicData>
+            </a:graphic>
+          </wp:inline>
+        </w:drawing>
+      </w:r>
+    </w:p>
+    <w:p/>
     <w:sectPr>
       <w:pgSz w:w="12240" w:h="15840"/>
       <w:pgMar w:top="1440" w:right="1440" w:bottom="1440" w:left="1440" w:header="720" w:footer="720" w:gutter="0"/>
@@ -189,8 +727,100 @@
       </w:rPr>
     </w:lvl>
   </w:abstractNum>
+  <w:abstractNum w:abstractNumId="1" w15:restartNumberingAfterBreak="0">
+    <w:nsid w:val="515F60A4"/>
+    <w:multiLevelType w:val="hybridMultilevel"/>
+    <w:tmpl w:val="DBE2EC48"/>
+    <w:lvl w:ilvl="0" w:tplc="57D4D82E">
+      <w:start w:val="1"/>
+      <w:numFmt w:val="decimal"/>
+      <w:lvlText w:val="%1."/>
+      <w:lvlJc w:val="left"/>
+      <w:pPr>
+        <w:ind w:left="720" w:hanging="360"/>
+      </w:pPr>
+      <w:rPr>
+        <w:rFonts w:hint="default"/>
+      </w:rPr>
+    </w:lvl>
+    <w:lvl w:ilvl="1" w:tplc="04090019">
+      <w:start w:val="1"/>
+      <w:numFmt w:val="lowerLetter"/>
+      <w:lvlText w:val="%2."/>
+      <w:lvlJc w:val="left"/>
+      <w:pPr>
+        <w:ind w:left="1440" w:hanging="360"/>
+      </w:pPr>
+    </w:lvl>
+    <w:lvl w:ilvl="2" w:tplc="0409001B" w:tentative="1">
+      <w:start w:val="1"/>
+      <w:numFmt w:val="lowerRoman"/>
+      <w:lvlText w:val="%3."/>
+      <w:lvlJc w:val="right"/>
+      <w:pPr>
+        <w:ind w:left="2160" w:hanging="180"/>
+      </w:pPr>
+    </w:lvl>
+    <w:lvl w:ilvl="3" w:tplc="0409000F" w:tentative="1">
+      <w:start w:val="1"/>
+      <w:numFmt w:val="decimal"/>
+      <w:lvlText w:val="%4."/>
+      <w:lvlJc w:val="left"/>
+      <w:pPr>
+        <w:ind w:left="2880" w:hanging="360"/>
+      </w:pPr>
+    </w:lvl>
+    <w:lvl w:ilvl="4" w:tplc="04090019" w:tentative="1">
+      <w:start w:val="1"/>
+      <w:numFmt w:val="lowerLetter"/>
+      <w:lvlText w:val="%5."/>
+      <w:lvlJc w:val="left"/>
+      <w:pPr>
+        <w:ind w:left="3600" w:hanging="360"/>
+      </w:pPr>
+    </w:lvl>
+    <w:lvl w:ilvl="5" w:tplc="0409001B" w:tentative="1">
+      <w:start w:val="1"/>
+      <w:numFmt w:val="lowerRoman"/>
+      <w:lvlText w:val="%6."/>
+      <w:lvlJc w:val="right"/>
+      <w:pPr>
+        <w:ind w:left="4320" w:hanging="180"/>
+      </w:pPr>
+    </w:lvl>
+    <w:lvl w:ilvl="6" w:tplc="0409000F" w:tentative="1">
+      <w:start w:val="1"/>
+      <w:numFmt w:val="decimal"/>
+      <w:lvlText w:val="%7."/>
+      <w:lvlJc w:val="left"/>
+      <w:pPr>
+        <w:ind w:left="5040" w:hanging="360"/>
+      </w:pPr>
+    </w:lvl>
+    <w:lvl w:ilvl="7" w:tplc="04090019" w:tentative="1">
+      <w:start w:val="1"/>
+      <w:numFmt w:val="lowerLetter"/>
+      <w:lvlText w:val="%8."/>
+      <w:lvlJc w:val="left"/>
+      <w:pPr>
+        <w:ind w:left="5760" w:hanging="360"/>
+      </w:pPr>
+    </w:lvl>
+    <w:lvl w:ilvl="8" w:tplc="0409001B" w:tentative="1">
+      <w:start w:val="1"/>
+      <w:numFmt w:val="lowerRoman"/>
+      <w:lvlText w:val="%9."/>
+      <w:lvlJc w:val="right"/>
+      <w:pPr>
+        <w:ind w:left="6480" w:hanging="180"/>
+      </w:pPr>
+    </w:lvl>
+  </w:abstractNum>
   <w:num w:numId="1" w16cid:durableId="1224096573">
     <w:abstractNumId w:val="0"/>
+  </w:num>
+  <w:num w:numId="2" w16cid:durableId="1485659786">
+    <w:abstractNumId w:val="1"/>
   </w:num>
 </w:numbering>
 </file>

</xml_diff>